<commit_message>
Add APK and adapt documentation
</commit_message>
<xml_diff>
--- a/App_Mayerhofer_Stifter.docx
+++ b/App_Mayerhofer_Stifter.docx
@@ -12,6 +12,8 @@
           <w:lang w:val="en-GB"/>
         </w:rPr>
       </w:pPr>
+      <w:bookmarkStart w:id="0" w:name="_GoBack"/>
+      <w:bookmarkEnd w:id="0"/>
       <w:r>
         <w:rPr>
           <w:b/>
@@ -262,6 +264,7 @@
     <w:p>
       <w:pPr>
         <w:rPr>
+          <w:rStyle w:val="Hyperlink"/>
           <w:rFonts w:cs="Arial"/>
         </w:rPr>
       </w:pPr>
@@ -274,8 +277,19 @@
           <w:t>https://github.com/medman506/SecMoAppDevProject</w:t>
         </w:r>
       </w:hyperlink>
-      <w:bookmarkStart w:id="0" w:name="_GoBack"/>
-      <w:bookmarkEnd w:id="0"/>
+    </w:p>
+    <w:p>
+      <w:pPr>
+        <w:pStyle w:val="berschrift2"/>
+      </w:pPr>
+      <w:r>
+        <w:t>Apk</w:t>
+      </w:r>
+    </w:p>
+    <w:p>
+      <w:r>
+        <w:t>Das APK-File befindet sich in der obersten Ebene des Repositorys und hat den Namen „app-release.apk“. Es ist obfuscated und signiert.</w:t>
+      </w:r>
     </w:p>
     <w:p>
       <w:pPr>
@@ -1078,7 +1092,7 @@
       <w:rPr>
         <w:noProof/>
       </w:rPr>
-      <w:t>4</w:t>
+      <w:t>7</w:t>
     </w:r>
     <w:r>
       <w:fldChar w:fldCharType="end"/>

</xml_diff>